<commit_message>
190823 - 22:16 - FullStack Resume
</commit_message>
<xml_diff>
--- a/Application/Resume/Versions/React Native.docx
+++ b/Application/Resume/Versions/React Native.docx
@@ -2169,7 +2169,7 @@
           <w:szCs w:val="28"/>
           <w:lang w:val="en-MY"/>
         </w:rPr>
-        <w:t xml:space="preserve">SKILLS </w:t>
+        <w:t xml:space="preserve">TECHNICAL SKILLS </w:t>
       </w:r>
       <w:r>
         <w:rPr>
@@ -2240,13 +2240,12 @@
         <w:tblLook w:val="04A0" w:firstRow="1" w:lastRow="0" w:firstColumn="1" w:lastColumn="0" w:noHBand="0" w:noVBand="1"/>
       </w:tblPr>
       <w:tblGrid>
-        <w:gridCol w:w="1548"/>
-        <w:gridCol w:w="1275"/>
-        <w:gridCol w:w="1135"/>
-        <w:gridCol w:w="1843"/>
+        <w:gridCol w:w="1689"/>
         <w:gridCol w:w="1701"/>
+        <w:gridCol w:w="1984"/>
+        <w:gridCol w:w="1984"/>
+        <w:gridCol w:w="1984"/>
         <w:gridCol w:w="1417"/>
-        <w:gridCol w:w="1882"/>
       </w:tblGrid>
       <w:tr>
         <w:trPr/>
@@ -2254,12 +2253,12 @@
           <w:tcPr>
             <w:gridSpan w:val="3"/>
             <w:tcBorders>
-              <w:top w:val="single" w:color="000000" w:sz="4" w:space="0"/>
-              <w:left w:val="single" w:color="000000" w:sz="4" w:space="0"/>
+              <w:top w:val="none" w:color="000000" w:sz="4" w:space="0"/>
+              <w:left w:val="none" w:color="000000" w:sz="4" w:space="0"/>
               <w:bottom w:val="none" w:color="000000" w:sz="4" w:space="0"/>
               <w:right w:val="single" w:color="000000" w:sz="4" w:space="0"/>
             </w:tcBorders>
-            <w:tcW w:w="3958" w:type="dxa"/>
+            <w:tcW w:w="5374" w:type="dxa"/>
             <w:textDirection w:val="lrTb"/>
             <w:noWrap w:val="false"/>
           </w:tcPr>
@@ -2291,7 +2290,7 @@
                 <w:u w:val="single"/>
                 <w:lang w:val="en-MY"/>
               </w:rPr>
-              <w:t xml:space="preserve">Programming</w:t>
+              <w:t xml:space="preserve">Programming Languages </w:t>
             </w:r>
             <w:r>
               <w:rPr>
@@ -2323,12 +2322,12 @@
           <w:tcPr>
             <w:gridSpan w:val="3"/>
             <w:tcBorders>
-              <w:top w:val="single" w:color="000000" w:sz="4" w:space="0"/>
+              <w:top w:val="none" w:color="000000" w:sz="4" w:space="0"/>
               <w:left w:val="single" w:color="000000" w:sz="4" w:space="0"/>
               <w:bottom w:val="none" w:color="000000" w:sz="4" w:space="0"/>
-              <w:right w:val="single" w:color="000000" w:sz="4" w:space="0"/>
+              <w:right w:val="none" w:color="000000" w:sz="4" w:space="0"/>
             </w:tcBorders>
-            <w:tcW w:w="4961" w:type="dxa"/>
+            <w:tcW w:w="5386" w:type="dxa"/>
             <w:textDirection w:val="lrTb"/>
             <w:noWrap w:val="false"/>
           </w:tcPr>
@@ -2360,75 +2359,7 @@
                 <w:u w:val="single"/>
                 <w:lang w:val="en-MY"/>
               </w:rPr>
-              <w:t xml:space="preserve">Framework</w:t>
-            </w:r>
-            <w:r>
-              <w:rPr>
-                <w:rFonts w:ascii="Helvetica" w:hAnsi="Helvetica" w:cs="Helvetica"/>
-                <w:b/>
-                <w:bCs/>
-                <w:color w:val="auto"/>
-                <w:sz w:val="16"/>
-                <w:szCs w:val="16"/>
-                <w:highlight w:val="none"/>
-                <w:u w:val="single"/>
-              </w:rPr>
-            </w:r>
-            <w:r>
-              <w:rPr>
-                <w:rFonts w:ascii="Helvetica" w:hAnsi="Helvetica" w:cs="Helvetica"/>
-                <w:b/>
-                <w:bCs/>
-                <w:color w:val="auto"/>
-                <w:sz w:val="16"/>
-                <w:szCs w:val="16"/>
-                <w:highlight w:val="none"/>
-                <w:u w:val="single"/>
-              </w:rPr>
-            </w:r>
-          </w:p>
-        </w:tc>
-        <w:tc>
-          <w:tcPr>
-            <w:tcBorders>
-              <w:top w:val="single" w:color="000000" w:sz="4" w:space="0"/>
-              <w:left w:val="single" w:color="000000" w:sz="4" w:space="0"/>
-              <w:bottom w:val="none" w:color="000000" w:sz="4" w:space="0"/>
-              <w:right w:val="single" w:color="000000" w:sz="4" w:space="0"/>
-            </w:tcBorders>
-            <w:tcW w:w="1882" w:type="dxa"/>
-            <w:textDirection w:val="lrTb"/>
-            <w:noWrap w:val="false"/>
-          </w:tcPr>
-          <w:p>
-            <w:pPr>
-              <w:pStyle w:val="974"/>
-              <w:jc w:val="left"/>
-              <w:spacing w:after="3" w:line="240" w:lineRule="auto"/>
-              <w:rPr>
-                <w:rFonts w:ascii="Helvetica" w:hAnsi="Helvetica" w:cs="Helvetica"/>
-                <w:b/>
-                <w:bCs/>
-                <w:color w:val="auto"/>
-                <w:sz w:val="16"/>
-                <w:szCs w:val="16"/>
-                <w:highlight w:val="none"/>
-                <w:u w:val="single"/>
-              </w:rPr>
-            </w:pPr>
-            <w:r>
-              <w:rPr>
-                <w:rFonts w:ascii="Helvetica" w:hAnsi="Helvetica" w:eastAsia="Helvetica" w:cs="Helvetica"/>
-                <w:b/>
-                <w:bCs/>
-                <w:color w:val="auto"/>
-                <w:sz w:val="20"/>
-                <w:szCs w:val="20"/>
-                <w:highlight w:val="none"/>
-                <w:u w:val="single"/>
-                <w:lang w:val="en-MY"/>
-              </w:rPr>
-              <w:t xml:space="preserve">Communication</w:t>
+              <w:t xml:space="preserve">Frameworks </w:t>
             </w:r>
             <w:r>
               <w:rPr>
@@ -2463,11 +2394,11 @@
           <w:tcPr>
             <w:tcBorders>
               <w:top w:val="none" w:color="000000" w:sz="4" w:space="0"/>
-              <w:left w:val="single" w:color="000000" w:sz="4" w:space="0"/>
-              <w:bottom w:val="single" w:color="000000" w:sz="4" w:space="0"/>
+              <w:left w:val="none" w:color="000000" w:sz="4" w:space="0"/>
+              <w:bottom w:val="none" w:color="000000" w:sz="4" w:space="0"/>
               <w:right w:val="none" w:color="000000" w:sz="4" w:space="0"/>
             </w:tcBorders>
-            <w:tcW w:w="1548" w:type="dxa"/>
+            <w:tcW w:w="1689" w:type="dxa"/>
             <w:textDirection w:val="lrTb"/>
             <w:noWrap w:val="false"/>
           </w:tcPr>
@@ -2618,10 +2549,10 @@
             <w:tcBorders>
               <w:top w:val="none" w:color="000000" w:sz="4" w:space="0"/>
               <w:left w:val="none" w:color="000000" w:sz="4" w:space="0"/>
-              <w:bottom w:val="single" w:color="000000" w:sz="4" w:space="0"/>
+              <w:bottom w:val="none" w:color="000000" w:sz="4" w:space="0"/>
               <w:right w:val="none" w:color="000000" w:sz="4" w:space="0"/>
             </w:tcBorders>
-            <w:tcW w:w="1275" w:type="dxa"/>
+            <w:tcW w:w="1701" w:type="dxa"/>
             <w:textDirection w:val="lrTb"/>
             <w:noWrap w:val="false"/>
           </w:tcPr>
@@ -2772,10 +2703,10 @@
             <w:tcBorders>
               <w:top w:val="none" w:color="000000" w:sz="4" w:space="0"/>
               <w:left w:val="none" w:color="000000" w:sz="4" w:space="0"/>
-              <w:bottom w:val="single" w:color="000000" w:sz="4" w:space="0"/>
+              <w:bottom w:val="none" w:color="000000" w:sz="4" w:space="0"/>
               <w:right w:val="single" w:color="000000" w:sz="4" w:space="0"/>
             </w:tcBorders>
-            <w:tcW w:w="1135" w:type="dxa"/>
+            <w:tcW w:w="1984" w:type="dxa"/>
             <w:textDirection w:val="lrTb"/>
             <w:noWrap w:val="false"/>
           </w:tcPr>
@@ -2879,10 +2810,10 @@
             <w:tcBorders>
               <w:top w:val="none" w:color="000000" w:sz="4" w:space="0"/>
               <w:left w:val="single" w:color="000000" w:sz="4" w:space="0"/>
-              <w:bottom w:val="single" w:color="000000" w:sz="4" w:space="0"/>
+              <w:bottom w:val="none" w:color="000000" w:sz="4" w:space="0"/>
               <w:right w:val="none" w:color="000000" w:sz="4" w:space="0"/>
             </w:tcBorders>
-            <w:tcW w:w="1843" w:type="dxa"/>
+            <w:tcW w:w="1984" w:type="dxa"/>
             <w:textDirection w:val="lrTb"/>
             <w:noWrap w:val="false"/>
           </w:tcPr>
@@ -2963,12 +2894,11 @@
             </w:r>
             <w:r>
               <w:rPr>
-                <w:rFonts w:ascii="Helvetica" w:hAnsi="Helvetica" w:eastAsia="Helvetica" w:cs="Helvetica"/>
+                <w:rFonts w:ascii="Helvetica" w:hAnsi="Helvetica" w:cs="Helvetica"/>
                 <w:color w:val="auto"/>
-                <w:sz w:val="22"/>
-                <w:szCs w:val="22"/>
+                <w:sz w:val="20"/>
+                <w:szCs w:val="20"/>
                 <w:highlight w:val="none"/>
-                <w:lang w:val="en-MY"/>
               </w:rPr>
             </w:r>
             <w:r>
@@ -3034,10 +2964,10 @@
             <w:tcBorders>
               <w:top w:val="none" w:color="000000" w:sz="4" w:space="0"/>
               <w:left w:val="none" w:color="000000" w:sz="4" w:space="0"/>
-              <w:bottom w:val="single" w:color="000000" w:sz="4" w:space="0"/>
+              <w:bottom w:val="none" w:color="000000" w:sz="4" w:space="0"/>
               <w:right w:val="none" w:color="000000" w:sz="4" w:space="0"/>
             </w:tcBorders>
-            <w:tcW w:w="1701" w:type="dxa"/>
+            <w:tcW w:w="1984" w:type="dxa"/>
             <w:textDirection w:val="lrTb"/>
             <w:noWrap w:val="false"/>
           </w:tcPr>
@@ -3071,12 +3001,11 @@
             </w:r>
             <w:r>
               <w:rPr>
-                <w:rFonts w:ascii="Helvetica" w:hAnsi="Helvetica" w:eastAsia="Helvetica" w:cs="Helvetica"/>
+                <w:rFonts w:ascii="Helvetica" w:hAnsi="Helvetica" w:cs="Helvetica"/>
                 <w:color w:val="auto"/>
-                <w:sz w:val="22"/>
-                <w:szCs w:val="22"/>
+                <w:sz w:val="20"/>
+                <w:szCs w:val="20"/>
                 <w:highlight w:val="none"/>
-                <w:lang w:val="en-MY"/>
               </w:rPr>
             </w:r>
             <w:r>
@@ -3189,8 +3118,8 @@
             <w:tcBorders>
               <w:top w:val="none" w:color="000000" w:sz="4" w:space="0"/>
               <w:left w:val="none" w:color="000000" w:sz="4" w:space="0"/>
-              <w:bottom w:val="single" w:color="000000" w:sz="4" w:space="0"/>
-              <w:right w:val="single" w:color="000000" w:sz="4" w:space="0"/>
+              <w:bottom w:val="none" w:color="000000" w:sz="4" w:space="0"/>
+              <w:right w:val="none" w:color="000000" w:sz="4" w:space="0"/>
             </w:tcBorders>
             <w:tcW w:w="1417" w:type="dxa"/>
             <w:textDirection w:val="lrTb"/>
@@ -3226,12 +3155,11 @@
             </w:r>
             <w:r>
               <w:rPr>
-                <w:rFonts w:ascii="Helvetica" w:hAnsi="Helvetica" w:eastAsia="Helvetica" w:cs="Helvetica"/>
+                <w:rFonts w:ascii="Helvetica" w:hAnsi="Helvetica" w:cs="Helvetica"/>
                 <w:color w:val="auto"/>
-                <w:sz w:val="22"/>
-                <w:szCs w:val="22"/>
+                <w:sz w:val="20"/>
+                <w:szCs w:val="20"/>
                 <w:highlight w:val="none"/>
-                <w:lang w:val="en-MY"/>
               </w:rPr>
             </w:r>
             <w:r>
@@ -3339,113 +3267,6 @@
             </w:r>
           </w:p>
         </w:tc>
-        <w:tc>
-          <w:tcPr>
-            <w:tcBorders>
-              <w:top w:val="none" w:color="000000" w:sz="4" w:space="0"/>
-              <w:left w:val="single" w:color="000000" w:sz="4" w:space="0"/>
-              <w:bottom w:val="single" w:color="000000" w:sz="4" w:space="0"/>
-              <w:right w:val="single" w:color="000000" w:sz="4" w:space="0"/>
-            </w:tcBorders>
-            <w:tcW w:w="1882" w:type="dxa"/>
-            <w:textDirection w:val="lrTb"/>
-            <w:noWrap w:val="false"/>
-          </w:tcPr>
-          <w:p>
-            <w:pPr>
-              <w:pStyle w:val="974"/>
-              <w:numPr>
-                <w:ilvl w:val="0"/>
-                <w:numId w:val="62"/>
-              </w:numPr>
-              <w:ind w:left="283" w:right="0" w:hanging="283"/>
-              <w:spacing w:after="3" w:line="240" w:lineRule="auto"/>
-              <w:rPr>
-                <w:rFonts w:ascii="Helvetica" w:hAnsi="Helvetica" w:cs="Helvetica"/>
-                <w:color w:val="auto"/>
-                <w:sz w:val="20"/>
-                <w:szCs w:val="20"/>
-                <w:highlight w:val="none"/>
-              </w:rPr>
-            </w:pPr>
-            <w:r>
-              <w:rPr>
-                <w:rFonts w:ascii="Helvetica" w:hAnsi="Helvetica" w:eastAsia="Helvetica" w:cs="Helvetica"/>
-                <w:color w:val="auto"/>
-                <w:sz w:val="22"/>
-                <w:szCs w:val="22"/>
-                <w:highlight w:val="none"/>
-                <w:lang w:val="en-MY"/>
-              </w:rPr>
-              <w:t xml:space="preserve">English </w:t>
-            </w:r>
-            <w:r>
-              <w:rPr>
-                <w:rFonts w:ascii="Helvetica" w:hAnsi="Helvetica" w:cs="Helvetica"/>
-                <w:color w:val="auto"/>
-                <w:sz w:val="20"/>
-                <w:szCs w:val="20"/>
-                <w:highlight w:val="none"/>
-              </w:rPr>
-            </w:r>
-            <w:r>
-              <w:rPr>
-                <w:rFonts w:ascii="Helvetica" w:hAnsi="Helvetica" w:cs="Helvetica"/>
-                <w:color w:val="auto"/>
-                <w:sz w:val="20"/>
-                <w:szCs w:val="20"/>
-                <w:highlight w:val="none"/>
-              </w:rPr>
-            </w:r>
-          </w:p>
-          <w:p>
-            <w:pPr>
-              <w:pStyle w:val="974"/>
-              <w:numPr>
-                <w:ilvl w:val="0"/>
-                <w:numId w:val="62"/>
-              </w:numPr>
-              <w:ind w:left="283" w:right="0" w:hanging="283"/>
-              <w:spacing w:after="3" w:line="240" w:lineRule="auto"/>
-              <w:rPr>
-                <w:rFonts w:ascii="Helvetica" w:hAnsi="Helvetica" w:cs="Helvetica"/>
-                <w:color w:val="auto"/>
-                <w:sz w:val="20"/>
-                <w:szCs w:val="20"/>
-                <w:highlight w:val="none"/>
-              </w:rPr>
-            </w:pPr>
-            <w:r>
-              <w:rPr>
-                <w:rFonts w:ascii="Helvetica" w:hAnsi="Helvetica" w:eastAsia="Helvetica" w:cs="Helvetica"/>
-                <w:color w:val="auto"/>
-                <w:sz w:val="22"/>
-                <w:szCs w:val="22"/>
-                <w:highlight w:val="none"/>
-                <w:lang w:val="en-MY"/>
-              </w:rPr>
-              <w:t xml:space="preserve">Malay </w:t>
-            </w:r>
-            <w:r>
-              <w:rPr>
-                <w:rFonts w:ascii="Helvetica" w:hAnsi="Helvetica" w:cs="Helvetica"/>
-                <w:color w:val="auto"/>
-                <w:sz w:val="20"/>
-                <w:szCs w:val="20"/>
-                <w:highlight w:val="none"/>
-              </w:rPr>
-            </w:r>
-            <w:r>
-              <w:rPr>
-                <w:rFonts w:ascii="Helvetica" w:hAnsi="Helvetica" w:cs="Helvetica"/>
-                <w:color w:val="auto"/>
-                <w:sz w:val="20"/>
-                <w:szCs w:val="20"/>
-                <w:highlight w:val="none"/>
-              </w:rPr>
-            </w:r>
-          </w:p>
-        </w:tc>
       </w:tr>
     </w:tbl>
     <w:p>
@@ -3540,8 +3361,8 @@
           <w:b/>
           <w:bCs/>
           <w:color w:val="595959" w:themeColor="text1" w:themeTint="A6"/>
-          <w:sz w:val="36"/>
-          <w:szCs w:val="36"/>
+          <w:sz w:val="32"/>
+          <w:szCs w:val="32"/>
         </w:rPr>
       </w:r>
       <w:r>
@@ -4692,8 +4513,8 @@
           <w:rFonts w:ascii="Helvetica" w:hAnsi="Helvetica" w:cs="Helvetica"/>
           <w:bCs/>
           <w:i/>
-          <w:sz w:val="20"/>
-          <w:szCs w:val="20"/>
+          <w:sz w:val="22"/>
+          <w:szCs w:val="22"/>
         </w:rPr>
       </w:r>
       <w:r>
@@ -5234,7 +5055,7 @@
                 <w:sz w:val="20"/>
                 <w:szCs w:val="20"/>
                 <w:highlight w:val="none"/>
-                <w:u w:val="single"/>
+                <w:u w:val="none"/>
               </w:rPr>
             </w:r>
             <w:r>

</xml_diff>